<commit_message>
Added programming activities #4 and #5
</commit_message>
<xml_diff>
--- a/activities_sw/Prog_Activity4.docx
+++ b/activities_sw/Prog_Activity4.docx
@@ -35,7 +35,7 @@
           <w:sz w:val="32"/>
           <w:szCs w:val="32"/>
         </w:rPr>
-        <w:t>gramming Activity IV – Due 10/</w:t>
+        <w:t xml:space="preserve">gramming Activity IV – Due </w:t>
       </w:r>
       <w:r>
         <w:rPr>
@@ -43,7 +43,31 @@
           <w:sz w:val="32"/>
           <w:szCs w:val="32"/>
         </w:rPr>
-        <w:t>16</w:t>
+        <w:t>11</w:t>
+      </w:r>
+      <w:r>
+        <w:rPr>
+          <w:rFonts w:ascii="Arial Black" w:hAnsi="Arial Black"/>
+          <w:sz w:val="32"/>
+          <w:szCs w:val="32"/>
+        </w:rPr>
+        <w:t>/</w:t>
+      </w:r>
+      <w:r>
+        <w:rPr>
+          <w:rFonts w:ascii="Arial Black" w:hAnsi="Arial Black"/>
+          <w:sz w:val="32"/>
+          <w:szCs w:val="32"/>
+        </w:rPr>
+        <w:t>1</w:t>
+      </w:r>
+      <w:r>
+        <w:rPr>
+          <w:rFonts w:ascii="Arial Black" w:hAnsi="Arial Black"/>
+          <w:sz w:val="32"/>
+          <w:szCs w:val="32"/>
+        </w:rPr>
+        <w:t>0</w:t>
       </w:r>
     </w:p>
     <w:p>
@@ -181,6 +205,9 @@
     <w:p>
       <w:pPr>
         <w:pStyle w:val="Default"/>
+        <w:rPr>
+          <w:sz w:val="12"/>
+        </w:rPr>
       </w:pPr>
     </w:p>
     <w:p>
@@ -276,7 +303,7 @@
           <w:rFonts w:ascii="Courier New" w:hAnsi="Courier New"/>
           <w:b/>
           <w:bCs/>
-          <w:sz w:val="20"/>
+          <w:sz w:val="8"/>
           <w:szCs w:val="20"/>
         </w:rPr>
       </w:pPr>
@@ -386,7 +413,57 @@
         <w:pStyle w:val="Default"/>
       </w:pPr>
       <w:r>
-        <w:t>Enter</w:t>
+        <w:t xml:space="preserve">Create a new project named </w:t>
+      </w:r>
+      <w:r>
+        <w:rPr>
+          <w:b/>
+        </w:rPr>
+        <w:t>Activity</w:t>
+      </w:r>
+      <w:r>
+        <w:rPr>
+          <w:b/>
+        </w:rPr>
+        <w:t>4</w:t>
+      </w:r>
+      <w:r>
+        <w:t xml:space="preserve">, </w:t>
+      </w:r>
+      <w:r>
+        <w:t xml:space="preserve">and a new Python file named </w:t>
+      </w:r>
+      <w:r>
+        <w:rPr>
+          <w:rFonts w:ascii="Courier New" w:hAnsi="Courier New"/>
+          <w:b/>
+          <w:bCs/>
+          <w:sz w:val="20"/>
+          <w:szCs w:val="20"/>
+        </w:rPr>
+        <w:t>poly</w:t>
+      </w:r>
+      <w:r>
+        <w:rPr>
+          <w:rFonts w:ascii="Courier New" w:hAnsi="Courier New"/>
+          <w:b/>
+          <w:bCs/>
+          <w:sz w:val="20"/>
+          <w:szCs w:val="20"/>
+        </w:rPr>
+        <w:t>.py</w:t>
+      </w:r>
+      <w:r>
+        <w:t>.</w:t>
+      </w:r>
+      <w:r>
+        <w:t xml:space="preserve"> </w:t>
+      </w:r>
+      <w:r>
+        <w:t>E</w:t>
+      </w:r>
+      <w:r>
+        <w:t>nter</w:t>
       </w:r>
       <w:r>
         <w:t xml:space="preserve"> the following skeleton code as a starting point:</w:t>
@@ -502,7 +579,47 @@
           <w:szCs w:val="20"/>
         </w:rPr>
         <w:tab/>
-        <w:t>def draw_polygon(t,length,n):</w:t>
+        <w:t>def draw_polygon(t,</w:t>
+      </w:r>
+      <w:r>
+        <w:rPr>
+          <w:rFonts w:ascii="Courier New" w:hAnsi="Courier New"/>
+          <w:b/>
+          <w:bCs/>
+          <w:sz w:val="20"/>
+          <w:szCs w:val="20"/>
+        </w:rPr>
+        <w:t xml:space="preserve"> </w:t>
+      </w:r>
+      <w:r>
+        <w:rPr>
+          <w:rFonts w:ascii="Courier New" w:hAnsi="Courier New"/>
+          <w:b/>
+          <w:bCs/>
+          <w:sz w:val="20"/>
+          <w:szCs w:val="20"/>
+        </w:rPr>
+        <w:t>length,</w:t>
+      </w:r>
+      <w:r>
+        <w:rPr>
+          <w:rFonts w:ascii="Courier New" w:hAnsi="Courier New"/>
+          <w:b/>
+          <w:bCs/>
+          <w:sz w:val="20"/>
+          <w:szCs w:val="20"/>
+        </w:rPr>
+        <w:t xml:space="preserve"> </w:t>
+      </w:r>
+      <w:r>
+        <w:rPr>
+          <w:rFonts w:ascii="Courier New" w:hAnsi="Courier New"/>
+          <w:b/>
+          <w:bCs/>
+          <w:sz w:val="20"/>
+          <w:szCs w:val="20"/>
+        </w:rPr>
+        <w:t>n):</w:t>
       </w:r>
     </w:p>
     <w:p>
@@ -1292,6 +1409,16 @@
           <w:sz w:val="20"/>
           <w:szCs w:val="20"/>
         </w:rPr>
+        <w:t xml:space="preserve"> </w:t>
+      </w:r>
+      <w:r>
+        <w:rPr>
+          <w:rFonts w:ascii="Courier New" w:hAnsi="Courier New"/>
+          <w:b/>
+          <w:bCs/>
+          <w:sz w:val="20"/>
+          <w:szCs w:val="20"/>
+        </w:rPr>
         <w:t>side_</w:t>
       </w:r>
       <w:r>
@@ -1302,7 +1429,27 @@
           <w:sz w:val="20"/>
           <w:szCs w:val="20"/>
         </w:rPr>
-        <w:t>length,num_sides)</w:t>
+        <w:t>length,</w:t>
+      </w:r>
+      <w:r>
+        <w:rPr>
+          <w:rFonts w:ascii="Courier New" w:hAnsi="Courier New"/>
+          <w:b/>
+          <w:bCs/>
+          <w:sz w:val="20"/>
+          <w:szCs w:val="20"/>
+        </w:rPr>
+        <w:t xml:space="preserve"> </w:t>
+      </w:r>
+      <w:r>
+        <w:rPr>
+          <w:rFonts w:ascii="Courier New" w:hAnsi="Courier New"/>
+          <w:b/>
+          <w:bCs/>
+          <w:sz w:val="20"/>
+          <w:szCs w:val="20"/>
+        </w:rPr>
+        <w:t>num_sides)</w:t>
       </w:r>
     </w:p>
     <w:p>
@@ -1820,7 +1967,22 @@
         <w:pStyle w:val="Default"/>
       </w:pPr>
       <w:r>
-        <w:t xml:space="preserve">Turtle graphics constructs objects using only line segments. To approximate curves (for things like circles), </w:t>
+        <w:t xml:space="preserve">The </w:t>
+      </w:r>
+      <w:r>
+        <w:t xml:space="preserve">Turtle graphics </w:t>
+      </w:r>
+      <w:r>
+        <w:t xml:space="preserve">package </w:t>
+      </w:r>
+      <w:r>
+        <w:t xml:space="preserve">constructs objects using only line segments. To approximate curves (for </w:t>
+      </w:r>
+      <w:r>
+        <w:t>things</w:t>
+      </w:r>
+      <w:r>
+        <w:t xml:space="preserve"> like circles), </w:t>
       </w:r>
       <w:r>
         <w:t xml:space="preserve">we can use small line segments </w:t>
@@ -1903,7 +2065,13 @@
         <w:t>.</w:t>
       </w:r>
       <w:r>
-        <w:t xml:space="preserve"> Thus we can create an arc similarly to the</w:t>
+        <w:t xml:space="preserve"> Thus</w:t>
+      </w:r>
+      <w:r>
+        <w:t>,</w:t>
+      </w:r>
+      <w:r>
+        <w:t xml:space="preserve"> we can create an arc similarly to the</w:t>
       </w:r>
       <w:r>
         <w:t xml:space="preserve"> </w:t>
@@ -2012,10 +2180,10 @@
             <v:path o:extrusionok="f" gradientshapeok="t" o:connecttype="rect"/>
             <o:lock v:ext="edit" aspectratio="t"/>
           </v:shapetype>
-          <v:shape id="_x0000_i1025" type="#_x0000_t75" style="width:139.95pt;height:15.7pt" o:ole="">
+          <v:shape id="_x0000_i1025" type="#_x0000_t75" style="width:140.2pt;height:15.65pt" o:ole="">
             <v:imagedata r:id="rId8" o:title=""/>
           </v:shape>
-          <o:OLEObject Type="Embed" ProgID="Equation.3" ShapeID="_x0000_i1025" DrawAspect="Content" ObjectID="_1343424480" r:id="rId9"/>
+          <o:OLEObject Type="Embed" ProgID="Equation.3" ShapeID="_x0000_i1025" DrawAspect="Content" ObjectID="_1349694034" r:id="rId9"/>
         </w:object>
       </w:r>
     </w:p>
@@ -2145,10 +2313,10 @@
           <w:position w:val="-10"/>
         </w:rPr>
         <w:object w:dxaOrig="3380" w:dyaOrig="320" w14:anchorId="31B94E4C">
-          <v:shape id="_x0000_i1026" type="#_x0000_t75" style="width:168.95pt;height:15.7pt" o:ole="">
+          <v:shape id="_x0000_i1026" type="#_x0000_t75" style="width:169.1pt;height:15.65pt" o:ole="">
             <v:imagedata r:id="rId10" o:title=""/>
           </v:shape>
-          <o:OLEObject Type="Embed" ProgID="Equation.3" ShapeID="_x0000_i1026" DrawAspect="Content" ObjectID="_1343424481" r:id="rId11"/>
+          <o:OLEObject Type="Embed" ProgID="Equation.3" ShapeID="_x0000_i1026" DrawAspect="Content" ObjectID="_1349694035" r:id="rId11"/>
         </w:object>
       </w:r>
     </w:p>
@@ -2219,10 +2387,10 @@
           <w:position w:val="-10"/>
         </w:rPr>
         <w:object w:dxaOrig="2340" w:dyaOrig="320" w14:anchorId="2CFD7900">
-          <v:shape id="_x0000_i1027" type="#_x0000_t75" style="width:116.7pt;height:15.7pt" o:ole="">
+          <v:shape id="_x0000_i1027" type="#_x0000_t75" style="width:116.55pt;height:15.65pt" o:ole="">
             <v:imagedata r:id="rId12" o:title=""/>
           </v:shape>
-          <o:OLEObject Type="Embed" ProgID="Equation.3" ShapeID="_x0000_i1027" DrawAspect="Content" ObjectID="_1343424482" r:id="rId13"/>
+          <o:OLEObject Type="Embed" ProgID="Equation.3" ShapeID="_x0000_i1027" DrawAspect="Content" ObjectID="_1349694036" r:id="rId13"/>
         </w:object>
       </w:r>
     </w:p>
@@ -2236,7 +2404,36 @@
         <w:pStyle w:val="Default"/>
       </w:pPr>
       <w:r>
-        <w:t>Using the following skeleton code as a starting point:</w:t>
+        <w:t xml:space="preserve">Create </w:t>
+      </w:r>
+      <w:r>
+        <w:t xml:space="preserve">a new Python file named </w:t>
+      </w:r>
+      <w:r>
+        <w:rPr>
+          <w:rFonts w:ascii="Courier New" w:hAnsi="Courier New"/>
+          <w:b/>
+          <w:bCs/>
+          <w:sz w:val="20"/>
+          <w:szCs w:val="20"/>
+        </w:rPr>
+        <w:t>arc</w:t>
+      </w:r>
+      <w:r>
+        <w:rPr>
+          <w:rFonts w:ascii="Courier New" w:hAnsi="Courier New"/>
+          <w:b/>
+          <w:bCs/>
+          <w:sz w:val="20"/>
+          <w:szCs w:val="20"/>
+        </w:rPr>
+        <w:t>.py</w:t>
+      </w:r>
+      <w:r>
+        <w:t xml:space="preserve"> and enter</w:t>
+      </w:r>
+      <w:r>
+        <w:t xml:space="preserve"> the following skeleton code as a starting point:</w:t>
       </w:r>
     </w:p>
     <w:p>
@@ -3089,8 +3286,6 @@
         </w:rPr>
         <w:t xml:space="preserve">key = </w:t>
       </w:r>
-      <w:bookmarkStart w:id="0" w:name="_GoBack"/>
-      <w:bookmarkEnd w:id="0"/>
       <w:r>
         <w:rPr>
           <w:rFonts w:ascii="Courier New" w:hAnsi="Courier New"/>
@@ -3330,11 +3525,7 @@
         <w:t>NOTE: You should only be using the parameters and any locally created variables in this function!</w:t>
       </w:r>
     </w:p>
-    <w:p>
-      <w:pPr>
-        <w:pStyle w:val="ListParagraph"/>
-      </w:pPr>
-    </w:p>
+    <w:p/>
     <w:p>
       <w:pPr>
         <w:pStyle w:val="ListParagraph"/>
@@ -3344,25 +3535,16 @@
         </w:numPr>
       </w:pPr>
       <w:r>
-        <w:t xml:space="preserve">Save your file as </w:t>
-      </w:r>
-      <w:r>
-        <w:rPr>
-          <w:rFonts w:ascii="Courier New" w:hAnsi="Courier New"/>
-          <w:b/>
-          <w:sz w:val="20"/>
-        </w:rPr>
-        <w:t>arc.py</w:t>
-      </w:r>
-      <w:r>
-        <w:t xml:space="preserve">. </w:t>
-      </w:r>
-    </w:p>
-    <w:p>
-      <w:pPr>
-        <w:pStyle w:val="ListParagraph"/>
-      </w:pPr>
-    </w:p>
+        <w:t>Test your function</w:t>
+      </w:r>
+      <w:r>
+        <w:t xml:space="preserve"> using the values 50 for the radius, 60 for the angle, and 4 for the segment length. S</w:t>
+      </w:r>
+      <w:r>
+        <w:t>how your output to the instructor.</w:t>
+      </w:r>
+    </w:p>
+    <w:p/>
     <w:p>
       <w:pPr>
         <w:pStyle w:val="ListParagraph"/>
@@ -3372,15 +3554,10 @@
         </w:numPr>
       </w:pPr>
       <w:r>
-        <w:t>Test your function</w:t>
-      </w:r>
-      <w:r>
-        <w:t xml:space="preserve"> using the values 50 for the radius, 60 for the angle, and 4 for the segment length. S</w:t>
-      </w:r>
-      <w:r>
-        <w:t>how your output to the instructor.</w:t>
-      </w:r>
-    </w:p>
+        <w:t>Test your function again using 360 for the angle.  You should see a COMPLETE circle.</w:t>
+      </w:r>
+    </w:p>
+    <w:p/>
     <w:p>
       <w:pPr>
         <w:pStyle w:val="Default"/>
@@ -4416,11 +4593,6 @@
         <w:tab/>
         <w:t>main()</w:t>
       </w:r>
-    </w:p>
-    <w:p>
-      <w:pPr>
-        <w:pStyle w:val="Default"/>
-      </w:pPr>
     </w:p>
     <w:p>
       <w:pPr>
@@ -4432,7 +4604,48 @@
       </w:pPr>
       <w:r>
         <w:lastRenderedPageBreak/>
-        <w:t xml:space="preserve">Copy your </w:t>
+        <w:t xml:space="preserve">Create a new Python file named </w:t>
+      </w:r>
+      <w:r>
+        <w:rPr>
+          <w:rFonts w:ascii="Courier New" w:hAnsi="Courier New"/>
+          <w:b/>
+          <w:bCs/>
+          <w:sz w:val="20"/>
+          <w:szCs w:val="20"/>
+        </w:rPr>
+        <w:t>flower</w:t>
+      </w:r>
+      <w:r>
+        <w:rPr>
+          <w:rFonts w:ascii="Courier New" w:hAnsi="Courier New"/>
+          <w:b/>
+          <w:bCs/>
+          <w:sz w:val="20"/>
+          <w:szCs w:val="20"/>
+        </w:rPr>
+        <w:t>.py</w:t>
+      </w:r>
+      <w:r>
+        <w:t xml:space="preserve"> and </w:t>
+      </w:r>
+      <w:r>
+        <w:t xml:space="preserve">enter the </w:t>
+      </w:r>
+      <w:r>
+        <w:t>above</w:t>
+      </w:r>
+      <w:r>
+        <w:t xml:space="preserve"> skeleton code as a starting point</w:t>
+      </w:r>
+      <w:r>
+        <w:t xml:space="preserve">.  Now, </w:t>
+      </w:r>
+      <w:r>
+        <w:t>c</w:t>
+      </w:r>
+      <w:r>
+        <w:t xml:space="preserve">opy your </w:t>
       </w:r>
       <w:r>
         <w:rPr>
@@ -4445,7 +4658,10 @@
         <w:t>draw_arc()</w:t>
       </w:r>
       <w:r>
-        <w:t xml:space="preserve"> function from part 2 into this program (</w:t>
+        <w:t xml:space="preserve"> function from part 2 into the new file </w:t>
+      </w:r>
+      <w:r>
+        <w:t>(</w:t>
       </w:r>
       <w:r>
         <w:rPr>
@@ -4569,7 +4785,13 @@
         <w:t>a single petal</w:t>
       </w:r>
       <w:r>
-        <w:t xml:space="preserve"> at the current turtle position and end up at </w:t>
+        <w:t xml:space="preserve"> at </w:t>
+      </w:r>
+      <w:r>
+        <w:t xml:space="preserve">the current turtle position.  The turtle should </w:t>
+      </w:r>
+      <w:r>
+        <w:t xml:space="preserve">end up at </w:t>
       </w:r>
       <w:r>
         <w:rPr>
@@ -4628,7 +4850,19 @@
         <w:t xml:space="preserve">now </w:t>
       </w:r>
       <w:r>
-        <w:t>draw a more narrow petal.</w:t>
+        <w:t xml:space="preserve">draw a </w:t>
+      </w:r>
+      <w:r>
+        <w:t>thinner</w:t>
+      </w:r>
+      <w:r>
+        <w:t xml:space="preserve"> petal</w:t>
+      </w:r>
+      <w:r>
+        <w:t xml:space="preserve"> than before</w:t>
+      </w:r>
+      <w:r>
+        <w:t>.</w:t>
       </w:r>
       <w:r>
         <w:t xml:space="preserve"> </w:t>
@@ -4767,42 +5001,240 @@
         <w:pStyle w:val="Default"/>
         <w:numPr>
           <w:ilvl w:val="0"/>
-          <w:numId w:val="3"/>
+          <w:numId w:val="4"/>
         </w:numPr>
-      </w:pPr>
-      <w:r>
-        <w:t xml:space="preserve">Save the file as </w:t>
-      </w:r>
-      <w:r>
-        <w:rPr>
-          <w:rFonts w:ascii="Courier New" w:hAnsi="Courier New"/>
-          <w:b/>
-          <w:bCs/>
-          <w:sz w:val="20"/>
-          <w:szCs w:val="20"/>
-        </w:rPr>
-        <w:t>flower.py</w:t>
-      </w:r>
-      <w:r>
-        <w:t xml:space="preserve">, print out and attach a copy of your program to this activity, and submit your source file through </w:t>
-      </w:r>
-      <w:r>
-        <w:t>Marmoset (</w:t>
+        <w:tabs>
+          <w:tab w:val="clear" w:pos="720"/>
+          <w:tab w:val="num" w:pos="1080"/>
+        </w:tabs>
+      </w:pPr>
+      <w:r>
+        <w:t xml:space="preserve">When you’re ready to submit your program: </w:t>
+      </w:r>
+    </w:p>
+    <w:p>
+      <w:pPr>
+        <w:pStyle w:val="Default"/>
+        <w:numPr>
+          <w:ilvl w:val="1"/>
+          <w:numId w:val="4"/>
+        </w:numPr>
+        <w:tabs>
+          <w:tab w:val="clear" w:pos="1080"/>
+          <w:tab w:val="num" w:pos="1440"/>
+        </w:tabs>
+      </w:pPr>
+      <w:r>
+        <w:t xml:space="preserve">Print out and STAPLE a copy of your </w:t>
+      </w:r>
+      <w:r>
+        <w:rPr>
+          <w:rFonts w:ascii="Courier New" w:hAnsi="Courier New"/>
+          <w:b/>
+          <w:bCs/>
+          <w:sz w:val="20"/>
+          <w:szCs w:val="20"/>
+        </w:rPr>
+        <w:t>flower</w:t>
+      </w:r>
+      <w:r>
+        <w:rPr>
+          <w:rFonts w:ascii="Courier New" w:hAnsi="Courier New"/>
+          <w:b/>
+          <w:bCs/>
+          <w:sz w:val="20"/>
+          <w:szCs w:val="20"/>
+        </w:rPr>
+        <w:t>.py</w:t>
+      </w:r>
+      <w:r>
+        <w:t xml:space="preserve"> file to this activity.</w:t>
+      </w:r>
+    </w:p>
+    <w:p>
+      <w:pPr>
+        <w:pStyle w:val="Default"/>
+        <w:numPr>
+          <w:ilvl w:val="1"/>
+          <w:numId w:val="4"/>
+        </w:numPr>
+        <w:tabs>
+          <w:tab w:val="clear" w:pos="1080"/>
+          <w:tab w:val="num" w:pos="1440"/>
+        </w:tabs>
+      </w:pPr>
+      <w:r>
+        <w:t xml:space="preserve">Submit your source file through Marmoset ( </w:t>
       </w:r>
       <w:hyperlink r:id="rId14" w:history="1">
         <w:r>
           <w:rPr>
             <w:rStyle w:val="Hyperlink"/>
+            <w:b/>
           </w:rPr>
-          <w:t>https://cs.ycp.edu/marmoset</w:t>
+          <w:t>https://cs.ycp.edu/marmoset/</w:t>
         </w:r>
       </w:hyperlink>
       <w:r>
-        <w:t>)</w:t>
-      </w:r>
-      <w:r>
-        <w:t>.</w:t>
-      </w:r>
+        <w:t xml:space="preserve"> ). </w:t>
+      </w:r>
+    </w:p>
+    <w:p>
+      <w:pPr>
+        <w:pStyle w:val="Default"/>
+        <w:numPr>
+          <w:ilvl w:val="0"/>
+          <w:numId w:val="7"/>
+        </w:numPr>
+        <w:ind w:left="1440"/>
+        <w:rPr>
+          <w:b/>
+        </w:rPr>
+      </w:pPr>
+      <w:r>
+        <w:t>Enter your login information which you should have received in an e-mail (you probably should change your password to match your YCP account)</w:t>
+      </w:r>
+    </w:p>
+    <w:p>
+      <w:pPr>
+        <w:pStyle w:val="Default"/>
+        <w:numPr>
+          <w:ilvl w:val="0"/>
+          <w:numId w:val="7"/>
+        </w:numPr>
+        <w:ind w:left="1440"/>
+        <w:rPr>
+          <w:b/>
+        </w:rPr>
+      </w:pPr>
+      <w:r>
+        <w:t xml:space="preserve">Select </w:t>
+      </w:r>
+      <w:r>
+        <w:rPr>
+          <w:b/>
+        </w:rPr>
+        <w:t>CS100: Computer Science Practice and Design Studio</w:t>
+      </w:r>
+    </w:p>
+    <w:p>
+      <w:pPr>
+        <w:pStyle w:val="Default"/>
+        <w:numPr>
+          <w:ilvl w:val="0"/>
+          <w:numId w:val="7"/>
+        </w:numPr>
+        <w:ind w:left="1440"/>
+        <w:rPr>
+          <w:b/>
+        </w:rPr>
+      </w:pPr>
+      <w:r>
+        <w:t xml:space="preserve">Select the </w:t>
+      </w:r>
+      <w:r>
+        <w:rPr>
+          <w:b/>
+        </w:rPr>
+        <w:t xml:space="preserve">submit </w:t>
+      </w:r>
+      <w:r>
+        <w:t xml:space="preserve">link under </w:t>
+      </w:r>
+      <w:r>
+        <w:rPr>
+          <w:b/>
+        </w:rPr>
+        <w:t>web submission</w:t>
+      </w:r>
+      <w:r>
+        <w:t xml:space="preserve"> for </w:t>
+      </w:r>
+      <w:r>
+        <w:rPr>
+          <w:b/>
+        </w:rPr>
+        <w:t>program0</w:t>
+      </w:r>
+      <w:r>
+        <w:rPr>
+          <w:b/>
+        </w:rPr>
+        <w:t>3</w:t>
+      </w:r>
+      <w:bookmarkStart w:id="0" w:name="_GoBack"/>
+      <w:bookmarkEnd w:id="0"/>
+    </w:p>
+    <w:p>
+      <w:pPr>
+        <w:pStyle w:val="Default"/>
+        <w:numPr>
+          <w:ilvl w:val="0"/>
+          <w:numId w:val="7"/>
+        </w:numPr>
+        <w:ind w:left="1440"/>
+        <w:rPr>
+          <w:b/>
+        </w:rPr>
+      </w:pPr>
+      <w:r>
+        <w:t xml:space="preserve">Click </w:t>
+      </w:r>
+      <w:r>
+        <w:rPr>
+          <w:b/>
+        </w:rPr>
+        <w:t>Choose File…</w:t>
+      </w:r>
+      <w:r>
+        <w:t xml:space="preserve"> , navigate to your program directory and select your </w:t>
+      </w:r>
+      <w:r>
+        <w:rPr>
+          <w:rFonts w:ascii="Courier New" w:hAnsi="Courier New"/>
+          <w:b/>
+          <w:bCs/>
+          <w:sz w:val="20"/>
+          <w:szCs w:val="20"/>
+        </w:rPr>
+        <w:t>flower</w:t>
+      </w:r>
+      <w:r>
+        <w:rPr>
+          <w:rFonts w:ascii="Courier New" w:hAnsi="Courier New"/>
+          <w:b/>
+          <w:bCs/>
+          <w:sz w:val="20"/>
+          <w:szCs w:val="20"/>
+        </w:rPr>
+        <w:t>.py</w:t>
+      </w:r>
+      <w:r>
+        <w:t xml:space="preserve"> file (do not worry about the instructions for jar and zip files).</w:t>
+      </w:r>
+    </w:p>
+    <w:p>
+      <w:pPr>
+        <w:pStyle w:val="Default"/>
+        <w:numPr>
+          <w:ilvl w:val="0"/>
+          <w:numId w:val="3"/>
+        </w:numPr>
+      </w:pPr>
+      <w:r>
+        <w:t xml:space="preserve">Click </w:t>
+      </w:r>
+      <w:r>
+        <w:rPr>
+          <w:b/>
+        </w:rPr>
+        <w:t>Submit project!</w:t>
+      </w:r>
+    </w:p>
+    <w:p>
+      <w:pPr>
+        <w:pStyle w:val="Default"/>
+      </w:pPr>
     </w:p>
     <w:p>
       <w:pPr>
@@ -4948,7 +5380,6 @@
         <w:rPr>
           <w:noProof/>
         </w:rPr>
-        <w:lastRenderedPageBreak/>
         <w:drawing>
           <wp:anchor distT="0" distB="0" distL="0" distR="0" simplePos="0" relativeHeight="251658240" behindDoc="0" locked="0" layoutInCell="1" allowOverlap="1" wp14:anchorId="1317C21B" wp14:editId="0ED1A44B">
             <wp:simplePos x="0" y="0"/>
@@ -5134,7 +5565,10 @@
     </w:r>
     <w:r>
       <w:tab/>
-      <w:t>Fall 2013</w:t>
+      <w:t>Fall 201</w:t>
+    </w:r>
+    <w:r>
+      <w:t>4</w:t>
     </w:r>
   </w:p>
   <w:p>
@@ -5839,6 +6273,119 @@
     </w:lvl>
   </w:abstractNum>
   <w:abstractNum w:abstractNumId="5">
+    <w:nsid w:val="0D4E26FC"/>
+    <w:multiLevelType w:val="hybridMultilevel"/>
+    <w:tmpl w:val="7382A3E4"/>
+    <w:lvl w:ilvl="0" w:tplc="04090001">
+      <w:start w:val="1"/>
+      <w:numFmt w:val="bullet"/>
+      <w:lvlText w:val="◦"/>
+      <w:lvlJc w:val="left"/>
+      <w:pPr>
+        <w:ind w:left="1069" w:hanging="360"/>
+      </w:pPr>
+      <w:rPr>
+        <w:rFonts w:ascii="Onyx" w:hAnsi="Onyx" w:hint="default"/>
+      </w:rPr>
+    </w:lvl>
+    <w:lvl w:ilvl="1" w:tplc="04090003" w:tentative="1">
+      <w:start w:val="1"/>
+      <w:numFmt w:val="bullet"/>
+      <w:lvlText w:val="o"/>
+      <w:lvlJc w:val="left"/>
+      <w:pPr>
+        <w:ind w:left="1789" w:hanging="360"/>
+      </w:pPr>
+      <w:rPr>
+        <w:rFonts w:ascii="Courier New" w:hAnsi="Courier New" w:hint="default"/>
+      </w:rPr>
+    </w:lvl>
+    <w:lvl w:ilvl="2" w:tplc="04090005" w:tentative="1">
+      <w:start w:val="1"/>
+      <w:numFmt w:val="bullet"/>
+      <w:lvlText w:val=""/>
+      <w:lvlJc w:val="left"/>
+      <w:pPr>
+        <w:ind w:left="2509" w:hanging="360"/>
+      </w:pPr>
+      <w:rPr>
+        <w:rFonts w:ascii="Wingdings" w:hAnsi="Wingdings" w:hint="default"/>
+      </w:rPr>
+    </w:lvl>
+    <w:lvl w:ilvl="3" w:tplc="04090001" w:tentative="1">
+      <w:start w:val="1"/>
+      <w:numFmt w:val="bullet"/>
+      <w:lvlText w:val=""/>
+      <w:lvlJc w:val="left"/>
+      <w:pPr>
+        <w:ind w:left="3229" w:hanging="360"/>
+      </w:pPr>
+      <w:rPr>
+        <w:rFonts w:ascii="Symbol" w:hAnsi="Symbol" w:hint="default"/>
+      </w:rPr>
+    </w:lvl>
+    <w:lvl w:ilvl="4" w:tplc="04090003" w:tentative="1">
+      <w:start w:val="1"/>
+      <w:numFmt w:val="bullet"/>
+      <w:lvlText w:val="o"/>
+      <w:lvlJc w:val="left"/>
+      <w:pPr>
+        <w:ind w:left="3949" w:hanging="360"/>
+      </w:pPr>
+      <w:rPr>
+        <w:rFonts w:ascii="Courier New" w:hAnsi="Courier New" w:hint="default"/>
+      </w:rPr>
+    </w:lvl>
+    <w:lvl w:ilvl="5" w:tplc="04090005" w:tentative="1">
+      <w:start w:val="1"/>
+      <w:numFmt w:val="bullet"/>
+      <w:lvlText w:val=""/>
+      <w:lvlJc w:val="left"/>
+      <w:pPr>
+        <w:ind w:left="4669" w:hanging="360"/>
+      </w:pPr>
+      <w:rPr>
+        <w:rFonts w:ascii="Wingdings" w:hAnsi="Wingdings" w:hint="default"/>
+      </w:rPr>
+    </w:lvl>
+    <w:lvl w:ilvl="6" w:tplc="04090001" w:tentative="1">
+      <w:start w:val="1"/>
+      <w:numFmt w:val="bullet"/>
+      <w:lvlText w:val=""/>
+      <w:lvlJc w:val="left"/>
+      <w:pPr>
+        <w:ind w:left="5389" w:hanging="360"/>
+      </w:pPr>
+      <w:rPr>
+        <w:rFonts w:ascii="Symbol" w:hAnsi="Symbol" w:hint="default"/>
+      </w:rPr>
+    </w:lvl>
+    <w:lvl w:ilvl="7" w:tplc="04090003" w:tentative="1">
+      <w:start w:val="1"/>
+      <w:numFmt w:val="bullet"/>
+      <w:lvlText w:val="o"/>
+      <w:lvlJc w:val="left"/>
+      <w:pPr>
+        <w:ind w:left="6109" w:hanging="360"/>
+      </w:pPr>
+      <w:rPr>
+        <w:rFonts w:ascii="Courier New" w:hAnsi="Courier New" w:hint="default"/>
+      </w:rPr>
+    </w:lvl>
+    <w:lvl w:ilvl="8" w:tplc="04090005" w:tentative="1">
+      <w:start w:val="1"/>
+      <w:numFmt w:val="bullet"/>
+      <w:lvlText w:val=""/>
+      <w:lvlJc w:val="left"/>
+      <w:pPr>
+        <w:ind w:left="6829" w:hanging="360"/>
+      </w:pPr>
+      <w:rPr>
+        <w:rFonts w:ascii="Wingdings" w:hAnsi="Wingdings" w:hint="default"/>
+      </w:rPr>
+    </w:lvl>
+  </w:abstractNum>
+  <w:abstractNum w:abstractNumId="6">
     <w:nsid w:val="36FE794E"/>
     <w:multiLevelType w:val="hybridMultilevel"/>
     <w:tmpl w:val="09FECE8A"/>
@@ -5967,6 +6514,9 @@
     <w:abstractNumId w:val="4"/>
   </w:num>
   <w:num w:numId="6">
+    <w:abstractNumId w:val="6"/>
+  </w:num>
+  <w:num w:numId="7">
     <w:abstractNumId w:val="5"/>
   </w:num>
 </w:numbering>

</xml_diff>